<commit_message>
2 ideas added for swe 250
</commit_message>
<xml_diff>
--- a/Project Course/Ideas.docx
+++ b/Project Course/Ideas.docx
@@ -371,6 +371,7 @@
           <w:numId w:val="1"/>
         </w:numPr>
         <w:rPr>
+          <w:color w:val="FF0000"/>
           <w:lang w:val="en-US"/>
         </w:rPr>
       </w:pPr>
@@ -394,9 +395,530 @@
         <w:pStyle w:val="ListParagraph"/>
         <w:numPr>
           <w:ilvl w:val="0"/>
+          <w:numId w:val="4"/>
+        </w:numPr>
+        <w:rPr>
+          <w:color w:val="FF0000"/>
+          <w:lang w:val="en-US"/>
+        </w:rPr>
+      </w:pPr>
+      <w:r>
+        <w:rPr>
+          <w:color w:val="FF0000"/>
+          <w:lang w:val="en-US"/>
+        </w:rPr>
+        <w:t>Suggest place</w:t>
+      </w:r>
+      <w:r>
+        <w:rPr>
+          <w:color w:val="FF0000"/>
+          <w:lang w:val="en-US"/>
+        </w:rPr>
+        <w:t xml:space="preserve"> (inside country or foreign countries)</w:t>
+      </w:r>
+    </w:p>
+    <w:p>
+      <w:pPr>
+        <w:pStyle w:val="ListParagraph"/>
+        <w:numPr>
+          <w:ilvl w:val="0"/>
+          <w:numId w:val="4"/>
+        </w:numPr>
+        <w:rPr>
+          <w:color w:val="FF0000"/>
+          <w:lang w:val="en-US"/>
+        </w:rPr>
+      </w:pPr>
+      <w:r>
+        <w:rPr>
+          <w:color w:val="FF0000"/>
+          <w:lang w:val="en-US"/>
+        </w:rPr>
+        <w:t>Suggest right season/time</w:t>
+      </w:r>
+    </w:p>
+    <w:p>
+      <w:pPr>
+        <w:pStyle w:val="ListParagraph"/>
+        <w:numPr>
+          <w:ilvl w:val="0"/>
+          <w:numId w:val="4"/>
+        </w:numPr>
+        <w:rPr>
+          <w:color w:val="FF0000"/>
+          <w:lang w:val="en-US"/>
+        </w:rPr>
+      </w:pPr>
+      <w:r>
+        <w:rPr>
+          <w:color w:val="FF0000"/>
+          <w:lang w:val="en-US"/>
+        </w:rPr>
+        <w:t>Road/direction from current place</w:t>
+      </w:r>
+    </w:p>
+    <w:p>
+      <w:pPr>
+        <w:pStyle w:val="ListParagraph"/>
+        <w:numPr>
+          <w:ilvl w:val="0"/>
+          <w:numId w:val="4"/>
+        </w:numPr>
+        <w:rPr>
+          <w:color w:val="FF0000"/>
+          <w:lang w:val="en-US"/>
+        </w:rPr>
+      </w:pPr>
+      <w:r>
+        <w:rPr>
+          <w:color w:val="FF0000"/>
+          <w:lang w:val="en-US"/>
+        </w:rPr>
+        <w:t>What to visit</w:t>
+      </w:r>
+      <w:r>
+        <w:rPr>
+          <w:color w:val="FF0000"/>
+          <w:lang w:val="en-US"/>
+        </w:rPr>
+        <w:t xml:space="preserve"> (special for what)</w:t>
+      </w:r>
+    </w:p>
+    <w:p>
+      <w:pPr>
+        <w:pStyle w:val="ListParagraph"/>
+        <w:numPr>
+          <w:ilvl w:val="0"/>
+          <w:numId w:val="4"/>
+        </w:numPr>
+        <w:rPr>
+          <w:color w:val="FF0000"/>
+          <w:lang w:val="en-US"/>
+        </w:rPr>
+      </w:pPr>
+      <w:r>
+        <w:rPr>
+          <w:color w:val="FF0000"/>
+          <w:lang w:val="en-US"/>
+        </w:rPr>
+        <w:t>Hotel and restaurant</w:t>
+      </w:r>
+      <w:r>
+        <w:rPr>
+          <w:color w:val="FF0000"/>
+          <w:lang w:val="en-US"/>
+        </w:rPr>
+        <w:t xml:space="preserve"> (can pre book)</w:t>
+      </w:r>
+    </w:p>
+    <w:p>
+      <w:pPr>
+        <w:pStyle w:val="ListParagraph"/>
+        <w:numPr>
+          <w:ilvl w:val="0"/>
+          <w:numId w:val="4"/>
+        </w:numPr>
+        <w:rPr>
+          <w:color w:val="FF0000"/>
+          <w:lang w:val="en-US"/>
+        </w:rPr>
+      </w:pPr>
+      <w:r>
+        <w:rPr>
+          <w:color w:val="FF0000"/>
+          <w:lang w:val="en-US"/>
+        </w:rPr>
+        <w:t>V</w:t>
+      </w:r>
+      <w:r>
+        <w:rPr>
+          <w:color w:val="FF0000"/>
+          <w:lang w:val="en-US"/>
+        </w:rPr>
+        <w:t>ehicles</w:t>
+      </w:r>
+    </w:p>
+    <w:p>
+      <w:pPr>
+        <w:pStyle w:val="ListParagraph"/>
+        <w:numPr>
+          <w:ilvl w:val="0"/>
+          <w:numId w:val="4"/>
+        </w:numPr>
+        <w:rPr>
+          <w:color w:val="FF0000"/>
+          <w:lang w:val="en-US"/>
+        </w:rPr>
+      </w:pPr>
+      <w:r>
+        <w:rPr>
+          <w:color w:val="FF0000"/>
+          <w:lang w:val="en-US"/>
+        </w:rPr>
+        <w:t xml:space="preserve">Train bus plane ticket </w:t>
+      </w:r>
+    </w:p>
+    <w:p>
+      <w:pPr>
+        <w:pStyle w:val="ListParagraph"/>
+        <w:numPr>
+          <w:ilvl w:val="0"/>
+          <w:numId w:val="4"/>
+        </w:numPr>
+        <w:rPr>
+          <w:color w:val="FF0000"/>
+          <w:lang w:val="en-US"/>
+        </w:rPr>
+      </w:pPr>
+      <w:r>
+        <w:rPr>
+          <w:color w:val="FF0000"/>
+          <w:lang w:val="en-US"/>
+        </w:rPr>
+        <w:t xml:space="preserve">Passport / visa procedure </w:t>
+      </w:r>
+      <w:r>
+        <w:rPr>
+          <w:color w:val="FF0000"/>
+          <w:lang w:val="en-US"/>
+        </w:rPr>
+        <w:t>– what requirements</w:t>
+      </w:r>
+      <w:r>
+        <w:rPr>
+          <w:color w:val="FF0000"/>
+          <w:lang w:val="en-US"/>
+        </w:rPr>
+        <w:t xml:space="preserve"> </w:t>
+      </w:r>
+    </w:p>
+    <w:p>
+      <w:pPr>
+        <w:pStyle w:val="ListParagraph"/>
+        <w:numPr>
+          <w:ilvl w:val="0"/>
+          <w:numId w:val="4"/>
+        </w:numPr>
+        <w:rPr>
+          <w:color w:val="FF0000"/>
+          <w:lang w:val="en-US"/>
+        </w:rPr>
+      </w:pPr>
+      <w:r>
+        <w:rPr>
+          <w:color w:val="FF0000"/>
+          <w:lang w:val="en-US"/>
+        </w:rPr>
+        <w:t>What documents needed</w:t>
+      </w:r>
+    </w:p>
+    <w:p>
+      <w:pPr>
+        <w:pStyle w:val="ListParagraph"/>
+        <w:numPr>
+          <w:ilvl w:val="0"/>
+          <w:numId w:val="4"/>
+        </w:numPr>
+        <w:rPr>
+          <w:color w:val="FF0000"/>
+          <w:lang w:val="en-US"/>
+        </w:rPr>
+      </w:pPr>
+      <w:r>
+        <w:rPr>
+          <w:color w:val="FF0000"/>
+          <w:lang w:val="en-US"/>
+        </w:rPr>
+        <w:t>C</w:t>
+      </w:r>
+      <w:r>
+        <w:rPr>
+          <w:color w:val="FF0000"/>
+          <w:lang w:val="en-US"/>
+        </w:rPr>
+        <w:t>ost</w:t>
+      </w:r>
+    </w:p>
+    <w:p>
+      <w:pPr>
+        <w:pStyle w:val="ListParagraph"/>
+        <w:numPr>
+          <w:ilvl w:val="0"/>
+          <w:numId w:val="4"/>
+        </w:numPr>
+        <w:rPr>
+          <w:color w:val="FF0000"/>
+          <w:lang w:val="en-US"/>
+        </w:rPr>
+      </w:pPr>
+      <w:r>
+        <w:rPr>
+          <w:color w:val="FF0000"/>
+          <w:lang w:val="en-US"/>
+        </w:rPr>
+        <w:t>Travel insurance</w:t>
+      </w:r>
+    </w:p>
+    <w:p>
+      <w:pPr>
+        <w:pStyle w:val="ListParagraph"/>
+        <w:numPr>
+          <w:ilvl w:val="0"/>
+          <w:numId w:val="4"/>
+        </w:numPr>
+        <w:rPr>
+          <w:color w:val="FF0000"/>
+          <w:lang w:val="en-US"/>
+        </w:rPr>
+      </w:pPr>
+      <w:r>
+        <w:rPr>
+          <w:color w:val="FF0000"/>
+          <w:lang w:val="en-US"/>
+        </w:rPr>
+        <w:t xml:space="preserve">Extra suggestion </w:t>
+      </w:r>
+      <w:proofErr w:type="gramStart"/>
+      <w:r>
+        <w:rPr>
+          <w:color w:val="FF0000"/>
+          <w:lang w:val="en-US"/>
+        </w:rPr>
+        <w:t>provide</w:t>
+      </w:r>
+      <w:proofErr w:type="gramEnd"/>
+      <w:r>
+        <w:rPr>
+          <w:color w:val="FF0000"/>
+          <w:lang w:val="en-US"/>
+        </w:rPr>
+        <w:t xml:space="preserve"> </w:t>
+      </w:r>
+    </w:p>
+    <w:p>
+      <w:pPr>
+        <w:pStyle w:val="ListParagraph"/>
+        <w:numPr>
+          <w:ilvl w:val="0"/>
+          <w:numId w:val="4"/>
+        </w:numPr>
+        <w:rPr>
+          <w:color w:val="FF0000"/>
+          <w:lang w:val="en-US"/>
+        </w:rPr>
+      </w:pPr>
+      <w:r>
+        <w:rPr>
+          <w:color w:val="FF0000"/>
+          <w:lang w:val="en-US"/>
+        </w:rPr>
+        <w:t>How to reduce cost</w:t>
+      </w:r>
+      <w:proofErr w:type="gramStart"/>
+      <w:r>
+        <w:rPr>
+          <w:color w:val="FF0000"/>
+          <w:lang w:val="en-US"/>
+        </w:rPr>
+        <w:t xml:space="preserve"> </w:t>
+      </w:r>
+      <w:r>
+        <w:rPr>
+          <w:color w:val="FF0000"/>
+          <w:lang w:val="en-US"/>
+        </w:rPr>
+        <w:t>..</w:t>
+      </w:r>
+      <w:proofErr w:type="gramEnd"/>
+      <w:r>
+        <w:rPr>
+          <w:color w:val="FF0000"/>
+          <w:lang w:val="en-US"/>
+        </w:rPr>
+        <w:t>(know if student discount available)</w:t>
+      </w:r>
+    </w:p>
+    <w:p>
+      <w:pPr>
+        <w:pStyle w:val="ListParagraph"/>
+        <w:numPr>
+          <w:ilvl w:val="0"/>
+          <w:numId w:val="4"/>
+        </w:numPr>
+        <w:rPr>
+          <w:color w:val="FF0000"/>
+          <w:lang w:val="en-US"/>
+        </w:rPr>
+      </w:pPr>
+      <w:r>
+        <w:rPr>
+          <w:color w:val="FF0000"/>
+          <w:lang w:val="en-US"/>
+        </w:rPr>
+        <w:t xml:space="preserve">Current </w:t>
+      </w:r>
+      <w:r>
+        <w:rPr>
+          <w:color w:val="FF0000"/>
+          <w:lang w:val="en-US"/>
+        </w:rPr>
+        <w:t>Weather</w:t>
+      </w:r>
+      <w:r>
+        <w:rPr>
+          <w:color w:val="FF0000"/>
+          <w:lang w:val="en-US"/>
+        </w:rPr>
+        <w:t>/climate in general</w:t>
+      </w:r>
+    </w:p>
+    <w:p>
+      <w:pPr>
+        <w:pStyle w:val="ListParagraph"/>
+        <w:numPr>
+          <w:ilvl w:val="0"/>
+          <w:numId w:val="4"/>
+        </w:numPr>
+        <w:rPr>
+          <w:color w:val="FF0000"/>
+          <w:lang w:val="en-US"/>
+        </w:rPr>
+      </w:pPr>
+      <w:r>
+        <w:rPr>
+          <w:color w:val="FF0000"/>
+          <w:lang w:val="en-US"/>
+        </w:rPr>
+        <w:t>Local laws/how to behave</w:t>
+      </w:r>
+    </w:p>
+    <w:p>
+      <w:pPr>
+        <w:pStyle w:val="ListParagraph"/>
+        <w:numPr>
+          <w:ilvl w:val="0"/>
+          <w:numId w:val="4"/>
+        </w:numPr>
+        <w:rPr>
+          <w:color w:val="FF0000"/>
+          <w:lang w:val="en-US"/>
+        </w:rPr>
+      </w:pPr>
+      <w:r>
+        <w:rPr>
+          <w:color w:val="FF0000"/>
+          <w:lang w:val="en-US"/>
+        </w:rPr>
+        <w:t>Basic language suggestion (for emergency)</w:t>
+      </w:r>
+    </w:p>
+    <w:p>
+      <w:pPr>
+        <w:pStyle w:val="ListParagraph"/>
+        <w:numPr>
+          <w:ilvl w:val="0"/>
+          <w:numId w:val="4"/>
+        </w:numPr>
+        <w:rPr>
+          <w:color w:val="FF0000"/>
+          <w:lang w:val="en-US"/>
+        </w:rPr>
+      </w:pPr>
+      <w:r>
+        <w:rPr>
+          <w:color w:val="FF0000"/>
+          <w:lang w:val="en-US"/>
+        </w:rPr>
+        <w:t>Holiday package</w:t>
+      </w:r>
+    </w:p>
+    <w:p>
+      <w:pPr>
+        <w:pStyle w:val="ListParagraph"/>
+        <w:numPr>
+          <w:ilvl w:val="0"/>
+          <w:numId w:val="4"/>
+        </w:numPr>
+        <w:rPr>
+          <w:color w:val="FF0000"/>
+          <w:lang w:val="en-US"/>
+        </w:rPr>
+      </w:pPr>
+      <w:r>
+        <w:rPr>
+          <w:color w:val="FF0000"/>
+          <w:lang w:val="en-US"/>
+        </w:rPr>
+        <w:t>Local currency</w:t>
+      </w:r>
+    </w:p>
+    <w:p>
+      <w:pPr>
+        <w:pStyle w:val="ListParagraph"/>
+        <w:numPr>
+          <w:ilvl w:val="0"/>
+          <w:numId w:val="4"/>
+        </w:numPr>
+        <w:rPr>
+          <w:color w:val="FF0000"/>
+          <w:lang w:val="en-US"/>
+        </w:rPr>
+      </w:pPr>
+      <w:r>
+        <w:rPr>
+          <w:color w:val="FF0000"/>
+          <w:lang w:val="en-US"/>
+        </w:rPr>
+        <w:t>Required apps for specific country: (</w:t>
+      </w:r>
+      <w:proofErr w:type="spellStart"/>
+      <w:r>
+        <w:rPr>
+          <w:b/>
+          <w:bCs/>
+          <w:color w:val="FF0000"/>
+          <w:lang w:val="en-US"/>
+        </w:rPr>
+        <w:t>facebook</w:t>
+      </w:r>
+      <w:proofErr w:type="spellEnd"/>
+      <w:r>
+        <w:rPr>
+          <w:b/>
+          <w:bCs/>
+          <w:color w:val="FF0000"/>
+          <w:lang w:val="en-US"/>
+        </w:rPr>
+        <w:t xml:space="preserve">, google – not used by </w:t>
+      </w:r>
+      <w:proofErr w:type="spellStart"/>
+      <w:r>
+        <w:rPr>
+          <w:b/>
+          <w:bCs/>
+          <w:color w:val="FF0000"/>
+          <w:lang w:val="en-US"/>
+        </w:rPr>
+        <w:t>china</w:t>
+      </w:r>
+      <w:proofErr w:type="spellEnd"/>
+      <w:r>
+        <w:rPr>
+          <w:color w:val="FF0000"/>
+          <w:lang w:val="en-US"/>
+        </w:rPr>
+        <w:t>)</w:t>
+      </w:r>
+    </w:p>
+    <w:p>
+      <w:pPr>
+        <w:pStyle w:val="ListParagraph"/>
+        <w:numPr>
+          <w:ilvl w:val="0"/>
           <w:numId w:val="1"/>
         </w:numPr>
         <w:rPr>
+          <w:color w:val="FF0000"/>
           <w:lang w:val="en-US"/>
         </w:rPr>
       </w:pPr>
@@ -406,6 +928,330 @@
           <w:lang w:val="en-US"/>
         </w:rPr>
         <w:t>Disaster management app</w:t>
+      </w:r>
+    </w:p>
+    <w:p>
+      <w:pPr>
+        <w:pStyle w:val="ListParagraph"/>
+        <w:numPr>
+          <w:ilvl w:val="0"/>
+          <w:numId w:val="4"/>
+        </w:numPr>
+        <w:rPr>
+          <w:color w:val="FF0000"/>
+          <w:lang w:val="en-US"/>
+        </w:rPr>
+      </w:pPr>
+      <w:r>
+        <w:rPr>
+          <w:color w:val="FF0000"/>
+          <w:lang w:val="en-US"/>
+        </w:rPr>
+        <w:t>Natural disasters commonly occur in BD</w:t>
+      </w:r>
+      <w:r>
+        <w:rPr>
+          <w:color w:val="FF0000"/>
+          <w:lang w:val="en-US"/>
+        </w:rPr>
+        <w:t>, fire disasters</w:t>
+      </w:r>
+    </w:p>
+    <w:p>
+      <w:pPr>
+        <w:pStyle w:val="ListParagraph"/>
+        <w:numPr>
+          <w:ilvl w:val="0"/>
+          <w:numId w:val="4"/>
+        </w:numPr>
+        <w:rPr>
+          <w:color w:val="FF0000"/>
+          <w:lang w:val="en-US"/>
+        </w:rPr>
+      </w:pPr>
+      <w:r>
+        <w:rPr>
+          <w:color w:val="FF0000"/>
+          <w:lang w:val="en-US"/>
+        </w:rPr>
+        <w:t xml:space="preserve">Weather forecast (possibility of natural disaster) by </w:t>
+      </w:r>
+      <w:proofErr w:type="spellStart"/>
+      <w:r>
+        <w:rPr>
+          <w:color w:val="FF0000"/>
+          <w:lang w:val="en-US"/>
+        </w:rPr>
+        <w:t>sms</w:t>
+      </w:r>
+      <w:proofErr w:type="spellEnd"/>
+    </w:p>
+    <w:p>
+      <w:pPr>
+        <w:pStyle w:val="ListParagraph"/>
+        <w:numPr>
+          <w:ilvl w:val="0"/>
+          <w:numId w:val="4"/>
+        </w:numPr>
+        <w:rPr>
+          <w:color w:val="FF0000"/>
+          <w:lang w:val="en-US"/>
+        </w:rPr>
+      </w:pPr>
+      <w:r>
+        <w:rPr>
+          <w:rFonts w:ascii="Nirmala UI" w:hAnsi="Nirmala UI" w:cs="Nirmala UI"/>
+          <w:color w:val="FF0000"/>
+          <w:lang w:val="en-US"/>
+        </w:rPr>
+        <w:t xml:space="preserve">Suggest Nearest </w:t>
+      </w:r>
+      <w:proofErr w:type="spellStart"/>
+      <w:r>
+        <w:rPr>
+          <w:rFonts w:ascii="Nirmala UI" w:hAnsi="Nirmala UI" w:cs="Nirmala UI"/>
+          <w:color w:val="FF0000"/>
+          <w:lang w:val="en-US"/>
+        </w:rPr>
+        <w:t>আশ্রয়কেন্দ্র</w:t>
+      </w:r>
+      <w:proofErr w:type="spellEnd"/>
+      <w:r>
+        <w:rPr>
+          <w:rFonts w:ascii="Nirmala UI" w:hAnsi="Nirmala UI" w:cs="Nirmala UI"/>
+          <w:color w:val="FF0000"/>
+          <w:lang w:val="en-US"/>
+        </w:rPr>
+        <w:t xml:space="preserve"> </w:t>
+      </w:r>
+    </w:p>
+    <w:p>
+      <w:pPr>
+        <w:pStyle w:val="ListParagraph"/>
+        <w:numPr>
+          <w:ilvl w:val="0"/>
+          <w:numId w:val="4"/>
+        </w:numPr>
+        <w:rPr>
+          <w:color w:val="FF0000"/>
+          <w:lang w:val="en-US"/>
+        </w:rPr>
+      </w:pPr>
+      <w:r>
+        <w:rPr>
+          <w:color w:val="FF0000"/>
+          <w:lang w:val="en-US"/>
+        </w:rPr>
+        <w:t>To Do before</w:t>
+      </w:r>
+      <w:r>
+        <w:rPr>
+          <w:color w:val="FF0000"/>
+          <w:lang w:val="en-US"/>
+        </w:rPr>
+        <w:t xml:space="preserve"> – </w:t>
+      </w:r>
+    </w:p>
+    <w:p>
+      <w:pPr>
+        <w:pStyle w:val="ListParagraph"/>
+        <w:numPr>
+          <w:ilvl w:val="0"/>
+          <w:numId w:val="4"/>
+        </w:numPr>
+        <w:rPr>
+          <w:color w:val="FF0000"/>
+          <w:lang w:val="en-US"/>
+        </w:rPr>
+      </w:pPr>
+      <w:r>
+        <w:rPr>
+          <w:color w:val="FF0000"/>
+          <w:lang w:val="en-US"/>
+        </w:rPr>
+        <w:t>Emergency management plan</w:t>
+      </w:r>
+    </w:p>
+    <w:p>
+      <w:pPr>
+        <w:pStyle w:val="ListParagraph"/>
+        <w:numPr>
+          <w:ilvl w:val="0"/>
+          <w:numId w:val="4"/>
+        </w:numPr>
+        <w:rPr>
+          <w:color w:val="FF0000"/>
+          <w:lang w:val="en-US"/>
+        </w:rPr>
+      </w:pPr>
+      <w:r>
+        <w:rPr>
+          <w:color w:val="FF0000"/>
+          <w:lang w:val="en-US"/>
+        </w:rPr>
+        <w:t>To do during disaster</w:t>
+      </w:r>
+    </w:p>
+    <w:p>
+      <w:pPr>
+        <w:pStyle w:val="ListParagraph"/>
+        <w:numPr>
+          <w:ilvl w:val="0"/>
+          <w:numId w:val="4"/>
+        </w:numPr>
+        <w:rPr>
+          <w:color w:val="FF0000"/>
+          <w:lang w:val="en-US"/>
+        </w:rPr>
+      </w:pPr>
+      <w:r>
+        <w:rPr>
+          <w:color w:val="FF0000"/>
+          <w:lang w:val="en-US"/>
+        </w:rPr>
+        <w:t>Fire service provide</w:t>
+      </w:r>
+    </w:p>
+    <w:p>
+      <w:pPr>
+        <w:pStyle w:val="ListParagraph"/>
+        <w:numPr>
+          <w:ilvl w:val="0"/>
+          <w:numId w:val="4"/>
+        </w:numPr>
+        <w:rPr>
+          <w:color w:val="FF0000"/>
+          <w:lang w:val="en-US"/>
+        </w:rPr>
+      </w:pPr>
+      <w:r>
+        <w:rPr>
+          <w:color w:val="FF0000"/>
+          <w:lang w:val="en-US"/>
+        </w:rPr>
+        <w:t>First aid kit</w:t>
+      </w:r>
+    </w:p>
+    <w:p>
+      <w:pPr>
+        <w:pStyle w:val="ListParagraph"/>
+        <w:numPr>
+          <w:ilvl w:val="0"/>
+          <w:numId w:val="4"/>
+        </w:numPr>
+        <w:rPr>
+          <w:color w:val="FF0000"/>
+          <w:lang w:val="en-US"/>
+        </w:rPr>
+      </w:pPr>
+      <w:r>
+        <w:rPr>
+          <w:color w:val="FF0000"/>
+          <w:lang w:val="en-US"/>
+        </w:rPr>
+        <w:lastRenderedPageBreak/>
+        <w:t>Doctor</w:t>
+      </w:r>
+      <w:r>
+        <w:rPr>
+          <w:color w:val="FF0000"/>
+          <w:lang w:val="en-US"/>
+        </w:rPr>
+        <w:t>, send to nearest hospital</w:t>
+      </w:r>
+    </w:p>
+    <w:p>
+      <w:pPr>
+        <w:pStyle w:val="ListParagraph"/>
+        <w:numPr>
+          <w:ilvl w:val="0"/>
+          <w:numId w:val="4"/>
+        </w:numPr>
+        <w:rPr>
+          <w:color w:val="FF0000"/>
+          <w:lang w:val="en-US"/>
+        </w:rPr>
+      </w:pPr>
+      <w:r>
+        <w:rPr>
+          <w:color w:val="FF0000"/>
+          <w:lang w:val="en-US"/>
+        </w:rPr>
+        <w:t>Volunteer</w:t>
+      </w:r>
+    </w:p>
+    <w:p>
+      <w:pPr>
+        <w:pStyle w:val="ListParagraph"/>
+        <w:numPr>
+          <w:ilvl w:val="0"/>
+          <w:numId w:val="4"/>
+        </w:numPr>
+        <w:rPr>
+          <w:color w:val="FF0000"/>
+          <w:lang w:val="en-US"/>
+        </w:rPr>
+      </w:pPr>
+      <w:r>
+        <w:rPr>
+          <w:color w:val="FF0000"/>
+          <w:lang w:val="en-US"/>
+        </w:rPr>
+        <w:t>To do after</w:t>
+      </w:r>
+    </w:p>
+    <w:p>
+      <w:pPr>
+        <w:pStyle w:val="ListParagraph"/>
+        <w:numPr>
+          <w:ilvl w:val="0"/>
+          <w:numId w:val="4"/>
+        </w:numPr>
+        <w:rPr>
+          <w:color w:val="FF0000"/>
+          <w:lang w:val="en-US"/>
+        </w:rPr>
+      </w:pPr>
+      <w:r>
+        <w:rPr>
+          <w:color w:val="FF0000"/>
+          <w:lang w:val="en-US"/>
+        </w:rPr>
+        <w:t>Blood donation</w:t>
+      </w:r>
+    </w:p>
+    <w:p>
+      <w:pPr>
+        <w:pStyle w:val="ListParagraph"/>
+        <w:numPr>
+          <w:ilvl w:val="0"/>
+          <w:numId w:val="4"/>
+        </w:numPr>
+        <w:rPr>
+          <w:color w:val="FF0000"/>
+          <w:lang w:val="en-US"/>
+        </w:rPr>
+      </w:pPr>
+      <w:r>
+        <w:rPr>
+          <w:color w:val="FF0000"/>
+          <w:lang w:val="en-US"/>
+        </w:rPr>
+        <w:t xml:space="preserve">Send money, build fund for </w:t>
+      </w:r>
+      <w:r>
+        <w:rPr>
+          <w:color w:val="FF0000"/>
+          <w:lang w:val="en-US"/>
+        </w:rPr>
+        <w:t>Rehabilitation</w:t>
+      </w:r>
+      <w:r>
+        <w:rPr>
+          <w:color w:val="FF0000"/>
+          <w:lang w:val="en-US"/>
+        </w:rPr>
+        <w:t xml:space="preserve">, provide food, saline, medicine </w:t>
       </w:r>
     </w:p>
     <w:p>
@@ -433,6 +1279,343 @@
 <file path=word/numbering.xml><?xml version="1.0" encoding="utf-8"?>
 <w:numbering xmlns:wpc="http://schemas.microsoft.com/office/word/2010/wordprocessingCanvas" xmlns:cx="http://schemas.microsoft.com/office/drawing/2014/chartex" xmlns:cx1="http://schemas.microsoft.com/office/drawing/2015/9/8/chartex" xmlns:cx2="http://schemas.microsoft.com/office/drawing/2015/10/21/chartex" xmlns:cx3="http://schemas.microsoft.com/office/drawing/2016/5/9/chartex" xmlns:cx4="http://schemas.microsoft.com/office/drawing/2016/5/10/chartex" xmlns:cx5="http://schemas.microsoft.com/office/drawing/2016/5/11/chartex" xmlns:cx6="http://schemas.microsoft.com/office/drawing/2016/5/12/chartex" xmlns:cx7="http://schemas.microsoft.com/office/drawing/2016/5/13/chartex" xmlns:cx8="http://schemas.microsoft.com/office/drawing/2016/5/14/chartex" xmlns:mc="http://schemas.openxmlformats.org/markup-compatibility/2006" xmlns:aink="http://schemas.microsoft.com/office/drawing/2016/ink" xmlns:am3d="http://schemas.microsoft.com/office/drawing/2017/model3d" xmlns:o="urn:schemas-microsoft-com:office:office" xmlns:oel="http://schemas.microsoft.com/office/2019/extlst" xmlns:r="http://schemas.openxmlformats.org/officeDocument/2006/relationships" xmlns:m="http://schemas.openxmlformats.org/officeDocument/2006/math" xmlns:v="urn:schemas-microsoft-com:vml" xmlns:wp14="http://schemas.microsoft.com/office/word/2010/wordprocessingDrawing" xmlns:wp="http://schemas.openxmlformats.org/drawingml/2006/wordprocessingDrawing" xmlns:w10="urn:schemas-microsoft-com:office:word" xmlns:w="http://schemas.openxmlformats.org/wordprocessingml/2006/main" xmlns:w14="http://schemas.microsoft.com/office/word/2010/wordml" xmlns:w15="http://schemas.microsoft.com/office/word/2012/wordml" xmlns:w16cex="http://schemas.microsoft.com/office/word/2018/wordml/cex" xmlns:w16cid="http://schemas.microsoft.com/office/word/2016/wordml/cid" xmlns:w16="http://schemas.microsoft.com/office/word/2018/wordml" xmlns:w16sdtdh="http://schemas.microsoft.com/office/word/2020/wordml/sdtdatahash" xmlns:w16se="http://schemas.microsoft.com/office/word/2015/wordml/symex" xmlns:wpg="http://schemas.microsoft.com/office/word/2010/wordprocessingGroup" xmlns:wpi="http://schemas.microsoft.com/office/word/2010/wordprocessingInk" xmlns:wne="http://schemas.microsoft.com/office/word/2006/wordml" xmlns:wps="http://schemas.microsoft.com/office/word/2010/wordprocessingShape" mc:Ignorable="w14 w15 w16se w16cid w16 w16cex w16sdtdh wp14">
   <w:abstractNum w:abstractNumId="0" w15:restartNumberingAfterBreak="0">
+    <w:nsid w:val="09C02DAD"/>
+    <w:multiLevelType w:val="hybridMultilevel"/>
+    <w:tmpl w:val="80743F24"/>
+    <w:lvl w:ilvl="0" w:tplc="796212EE">
+      <w:numFmt w:val="bullet"/>
+      <w:lvlText w:val="-"/>
+      <w:lvlJc w:val="left"/>
+      <w:pPr>
+        <w:ind w:left="1080" w:hanging="360"/>
+      </w:pPr>
+      <w:rPr>
+        <w:rFonts w:ascii="Calibri" w:eastAsiaTheme="minorHAnsi" w:hAnsi="Calibri" w:cs="Calibri" w:hint="default"/>
+      </w:rPr>
+    </w:lvl>
+    <w:lvl w:ilvl="1" w:tplc="04090003" w:tentative="1">
+      <w:start w:val="1"/>
+      <w:numFmt w:val="bullet"/>
+      <w:lvlText w:val="o"/>
+      <w:lvlJc w:val="left"/>
+      <w:pPr>
+        <w:ind w:left="1800" w:hanging="360"/>
+      </w:pPr>
+      <w:rPr>
+        <w:rFonts w:ascii="Courier New" w:hAnsi="Courier New" w:cs="Courier New" w:hint="default"/>
+      </w:rPr>
+    </w:lvl>
+    <w:lvl w:ilvl="2" w:tplc="04090005" w:tentative="1">
+      <w:start w:val="1"/>
+      <w:numFmt w:val="bullet"/>
+      <w:lvlText w:val=""/>
+      <w:lvlJc w:val="left"/>
+      <w:pPr>
+        <w:ind w:left="2520" w:hanging="360"/>
+      </w:pPr>
+      <w:rPr>
+        <w:rFonts w:ascii="Wingdings" w:hAnsi="Wingdings" w:hint="default"/>
+      </w:rPr>
+    </w:lvl>
+    <w:lvl w:ilvl="3" w:tplc="04090001" w:tentative="1">
+      <w:start w:val="1"/>
+      <w:numFmt w:val="bullet"/>
+      <w:lvlText w:val=""/>
+      <w:lvlJc w:val="left"/>
+      <w:pPr>
+        <w:ind w:left="3240" w:hanging="360"/>
+      </w:pPr>
+      <w:rPr>
+        <w:rFonts w:ascii="Symbol" w:hAnsi="Symbol" w:hint="default"/>
+      </w:rPr>
+    </w:lvl>
+    <w:lvl w:ilvl="4" w:tplc="04090003" w:tentative="1">
+      <w:start w:val="1"/>
+      <w:numFmt w:val="bullet"/>
+      <w:lvlText w:val="o"/>
+      <w:lvlJc w:val="left"/>
+      <w:pPr>
+        <w:ind w:left="3960" w:hanging="360"/>
+      </w:pPr>
+      <w:rPr>
+        <w:rFonts w:ascii="Courier New" w:hAnsi="Courier New" w:cs="Courier New" w:hint="default"/>
+      </w:rPr>
+    </w:lvl>
+    <w:lvl w:ilvl="5" w:tplc="04090005" w:tentative="1">
+      <w:start w:val="1"/>
+      <w:numFmt w:val="bullet"/>
+      <w:lvlText w:val=""/>
+      <w:lvlJc w:val="left"/>
+      <w:pPr>
+        <w:ind w:left="4680" w:hanging="360"/>
+      </w:pPr>
+      <w:rPr>
+        <w:rFonts w:ascii="Wingdings" w:hAnsi="Wingdings" w:hint="default"/>
+      </w:rPr>
+    </w:lvl>
+    <w:lvl w:ilvl="6" w:tplc="04090001" w:tentative="1">
+      <w:start w:val="1"/>
+      <w:numFmt w:val="bullet"/>
+      <w:lvlText w:val=""/>
+      <w:lvlJc w:val="left"/>
+      <w:pPr>
+        <w:ind w:left="5400" w:hanging="360"/>
+      </w:pPr>
+      <w:rPr>
+        <w:rFonts w:ascii="Symbol" w:hAnsi="Symbol" w:hint="default"/>
+      </w:rPr>
+    </w:lvl>
+    <w:lvl w:ilvl="7" w:tplc="04090003" w:tentative="1">
+      <w:start w:val="1"/>
+      <w:numFmt w:val="bullet"/>
+      <w:lvlText w:val="o"/>
+      <w:lvlJc w:val="left"/>
+      <w:pPr>
+        <w:ind w:left="6120" w:hanging="360"/>
+      </w:pPr>
+      <w:rPr>
+        <w:rFonts w:ascii="Courier New" w:hAnsi="Courier New" w:cs="Courier New" w:hint="default"/>
+      </w:rPr>
+    </w:lvl>
+    <w:lvl w:ilvl="8" w:tplc="04090005" w:tentative="1">
+      <w:start w:val="1"/>
+      <w:numFmt w:val="bullet"/>
+      <w:lvlText w:val=""/>
+      <w:lvlJc w:val="left"/>
+      <w:pPr>
+        <w:ind w:left="6840" w:hanging="360"/>
+      </w:pPr>
+      <w:rPr>
+        <w:rFonts w:ascii="Wingdings" w:hAnsi="Wingdings" w:hint="default"/>
+      </w:rPr>
+    </w:lvl>
+  </w:abstractNum>
+  <w:abstractNum w:abstractNumId="1" w15:restartNumberingAfterBreak="0">
+    <w:nsid w:val="1DC717F6"/>
+    <w:multiLevelType w:val="hybridMultilevel"/>
+    <w:tmpl w:val="D42E7810"/>
+    <w:lvl w:ilvl="0" w:tplc="A65A6DE2">
+      <w:numFmt w:val="bullet"/>
+      <w:lvlText w:val="-"/>
+      <w:lvlJc w:val="left"/>
+      <w:pPr>
+        <w:ind w:left="1080" w:hanging="360"/>
+      </w:pPr>
+      <w:rPr>
+        <w:rFonts w:ascii="Calibri" w:eastAsiaTheme="minorHAnsi" w:hAnsi="Calibri" w:cs="Calibri" w:hint="default"/>
+        <w:color w:val="FF0000"/>
+      </w:rPr>
+    </w:lvl>
+    <w:lvl w:ilvl="1" w:tplc="04090003" w:tentative="1">
+      <w:start w:val="1"/>
+      <w:numFmt w:val="bullet"/>
+      <w:lvlText w:val="o"/>
+      <w:lvlJc w:val="left"/>
+      <w:pPr>
+        <w:ind w:left="1800" w:hanging="360"/>
+      </w:pPr>
+      <w:rPr>
+        <w:rFonts w:ascii="Courier New" w:hAnsi="Courier New" w:cs="Courier New" w:hint="default"/>
+      </w:rPr>
+    </w:lvl>
+    <w:lvl w:ilvl="2" w:tplc="04090005" w:tentative="1">
+      <w:start w:val="1"/>
+      <w:numFmt w:val="bullet"/>
+      <w:lvlText w:val=""/>
+      <w:lvlJc w:val="left"/>
+      <w:pPr>
+        <w:ind w:left="2520" w:hanging="360"/>
+      </w:pPr>
+      <w:rPr>
+        <w:rFonts w:ascii="Wingdings" w:hAnsi="Wingdings" w:hint="default"/>
+      </w:rPr>
+    </w:lvl>
+    <w:lvl w:ilvl="3" w:tplc="04090001" w:tentative="1">
+      <w:start w:val="1"/>
+      <w:numFmt w:val="bullet"/>
+      <w:lvlText w:val=""/>
+      <w:lvlJc w:val="left"/>
+      <w:pPr>
+        <w:ind w:left="3240" w:hanging="360"/>
+      </w:pPr>
+      <w:rPr>
+        <w:rFonts w:ascii="Symbol" w:hAnsi="Symbol" w:hint="default"/>
+      </w:rPr>
+    </w:lvl>
+    <w:lvl w:ilvl="4" w:tplc="04090003" w:tentative="1">
+      <w:start w:val="1"/>
+      <w:numFmt w:val="bullet"/>
+      <w:lvlText w:val="o"/>
+      <w:lvlJc w:val="left"/>
+      <w:pPr>
+        <w:ind w:left="3960" w:hanging="360"/>
+      </w:pPr>
+      <w:rPr>
+        <w:rFonts w:ascii="Courier New" w:hAnsi="Courier New" w:cs="Courier New" w:hint="default"/>
+      </w:rPr>
+    </w:lvl>
+    <w:lvl w:ilvl="5" w:tplc="04090005" w:tentative="1">
+      <w:start w:val="1"/>
+      <w:numFmt w:val="bullet"/>
+      <w:lvlText w:val=""/>
+      <w:lvlJc w:val="left"/>
+      <w:pPr>
+        <w:ind w:left="4680" w:hanging="360"/>
+      </w:pPr>
+      <w:rPr>
+        <w:rFonts w:ascii="Wingdings" w:hAnsi="Wingdings" w:hint="default"/>
+      </w:rPr>
+    </w:lvl>
+    <w:lvl w:ilvl="6" w:tplc="04090001" w:tentative="1">
+      <w:start w:val="1"/>
+      <w:numFmt w:val="bullet"/>
+      <w:lvlText w:val=""/>
+      <w:lvlJc w:val="left"/>
+      <w:pPr>
+        <w:ind w:left="5400" w:hanging="360"/>
+      </w:pPr>
+      <w:rPr>
+        <w:rFonts w:ascii="Symbol" w:hAnsi="Symbol" w:hint="default"/>
+      </w:rPr>
+    </w:lvl>
+    <w:lvl w:ilvl="7" w:tplc="04090003" w:tentative="1">
+      <w:start w:val="1"/>
+      <w:numFmt w:val="bullet"/>
+      <w:lvlText w:val="o"/>
+      <w:lvlJc w:val="left"/>
+      <w:pPr>
+        <w:ind w:left="6120" w:hanging="360"/>
+      </w:pPr>
+      <w:rPr>
+        <w:rFonts w:ascii="Courier New" w:hAnsi="Courier New" w:cs="Courier New" w:hint="default"/>
+      </w:rPr>
+    </w:lvl>
+    <w:lvl w:ilvl="8" w:tplc="04090005" w:tentative="1">
+      <w:start w:val="1"/>
+      <w:numFmt w:val="bullet"/>
+      <w:lvlText w:val=""/>
+      <w:lvlJc w:val="left"/>
+      <w:pPr>
+        <w:ind w:left="6840" w:hanging="360"/>
+      </w:pPr>
+      <w:rPr>
+        <w:rFonts w:ascii="Wingdings" w:hAnsi="Wingdings" w:hint="default"/>
+      </w:rPr>
+    </w:lvl>
+  </w:abstractNum>
+  <w:abstractNum w:abstractNumId="2" w15:restartNumberingAfterBreak="0">
+    <w:nsid w:val="4ECE779D"/>
+    <w:multiLevelType w:val="hybridMultilevel"/>
+    <w:tmpl w:val="9EDAC186"/>
+    <w:lvl w:ilvl="0" w:tplc="81A8A970">
+      <w:numFmt w:val="bullet"/>
+      <w:lvlText w:val="-"/>
+      <w:lvlJc w:val="left"/>
+      <w:pPr>
+        <w:ind w:left="720" w:hanging="360"/>
+      </w:pPr>
+      <w:rPr>
+        <w:rFonts w:ascii="Calibri" w:eastAsiaTheme="minorHAnsi" w:hAnsi="Calibri" w:cs="Calibri" w:hint="default"/>
+      </w:rPr>
+    </w:lvl>
+    <w:lvl w:ilvl="1" w:tplc="04090003" w:tentative="1">
+      <w:start w:val="1"/>
+      <w:numFmt w:val="bullet"/>
+      <w:lvlText w:val="o"/>
+      <w:lvlJc w:val="left"/>
+      <w:pPr>
+        <w:ind w:left="1440" w:hanging="360"/>
+      </w:pPr>
+      <w:rPr>
+        <w:rFonts w:ascii="Courier New" w:hAnsi="Courier New" w:cs="Courier New" w:hint="default"/>
+      </w:rPr>
+    </w:lvl>
+    <w:lvl w:ilvl="2" w:tplc="04090005" w:tentative="1">
+      <w:start w:val="1"/>
+      <w:numFmt w:val="bullet"/>
+      <w:lvlText w:val=""/>
+      <w:lvlJc w:val="left"/>
+      <w:pPr>
+        <w:ind w:left="2160" w:hanging="360"/>
+      </w:pPr>
+      <w:rPr>
+        <w:rFonts w:ascii="Wingdings" w:hAnsi="Wingdings" w:hint="default"/>
+      </w:rPr>
+    </w:lvl>
+    <w:lvl w:ilvl="3" w:tplc="04090001" w:tentative="1">
+      <w:start w:val="1"/>
+      <w:numFmt w:val="bullet"/>
+      <w:lvlText w:val=""/>
+      <w:lvlJc w:val="left"/>
+      <w:pPr>
+        <w:ind w:left="2880" w:hanging="360"/>
+      </w:pPr>
+      <w:rPr>
+        <w:rFonts w:ascii="Symbol" w:hAnsi="Symbol" w:hint="default"/>
+      </w:rPr>
+    </w:lvl>
+    <w:lvl w:ilvl="4" w:tplc="04090003" w:tentative="1">
+      <w:start w:val="1"/>
+      <w:numFmt w:val="bullet"/>
+      <w:lvlText w:val="o"/>
+      <w:lvlJc w:val="left"/>
+      <w:pPr>
+        <w:ind w:left="3600" w:hanging="360"/>
+      </w:pPr>
+      <w:rPr>
+        <w:rFonts w:ascii="Courier New" w:hAnsi="Courier New" w:cs="Courier New" w:hint="default"/>
+      </w:rPr>
+    </w:lvl>
+    <w:lvl w:ilvl="5" w:tplc="04090005" w:tentative="1">
+      <w:start w:val="1"/>
+      <w:numFmt w:val="bullet"/>
+      <w:lvlText w:val=""/>
+      <w:lvlJc w:val="left"/>
+      <w:pPr>
+        <w:ind w:left="4320" w:hanging="360"/>
+      </w:pPr>
+      <w:rPr>
+        <w:rFonts w:ascii="Wingdings" w:hAnsi="Wingdings" w:hint="default"/>
+      </w:rPr>
+    </w:lvl>
+    <w:lvl w:ilvl="6" w:tplc="04090001" w:tentative="1">
+      <w:start w:val="1"/>
+      <w:numFmt w:val="bullet"/>
+      <w:lvlText w:val=""/>
+      <w:lvlJc w:val="left"/>
+      <w:pPr>
+        <w:ind w:left="5040" w:hanging="360"/>
+      </w:pPr>
+      <w:rPr>
+        <w:rFonts w:ascii="Symbol" w:hAnsi="Symbol" w:hint="default"/>
+      </w:rPr>
+    </w:lvl>
+    <w:lvl w:ilvl="7" w:tplc="04090003" w:tentative="1">
+      <w:start w:val="1"/>
+      <w:numFmt w:val="bullet"/>
+      <w:lvlText w:val="o"/>
+      <w:lvlJc w:val="left"/>
+      <w:pPr>
+        <w:ind w:left="5760" w:hanging="360"/>
+      </w:pPr>
+      <w:rPr>
+        <w:rFonts w:ascii="Courier New" w:hAnsi="Courier New" w:cs="Courier New" w:hint="default"/>
+      </w:rPr>
+    </w:lvl>
+    <w:lvl w:ilvl="8" w:tplc="04090005" w:tentative="1">
+      <w:start w:val="1"/>
+      <w:numFmt w:val="bullet"/>
+      <w:lvlText w:val=""/>
+      <w:lvlJc w:val="left"/>
+      <w:pPr>
+        <w:ind w:left="6480" w:hanging="360"/>
+      </w:pPr>
+      <w:rPr>
+        <w:rFonts w:ascii="Wingdings" w:hAnsi="Wingdings" w:hint="default"/>
+      </w:rPr>
+    </w:lvl>
+  </w:abstractNum>
+  <w:abstractNum w:abstractNumId="3" w15:restartNumberingAfterBreak="0">
     <w:nsid w:val="7DB14090"/>
     <w:multiLevelType w:val="hybridMultilevel"/>
     <w:tmpl w:val="0E12106E"/>
@@ -522,6 +1705,15 @@
     </w:lvl>
   </w:abstractNum>
   <w:num w:numId="1" w16cid:durableId="2080445356">
+    <w:abstractNumId w:val="3"/>
+  </w:num>
+  <w:num w:numId="2" w16cid:durableId="1869638388">
+    <w:abstractNumId w:val="1"/>
+  </w:num>
+  <w:num w:numId="3" w16cid:durableId="1454860606">
+    <w:abstractNumId w:val="2"/>
+  </w:num>
+  <w:num w:numId="4" w16cid:durableId="1219896236">
     <w:abstractNumId w:val="0"/>
   </w:num>
 </w:numbering>

</xml_diff>

<commit_message>
project idea + algo topics
</commit_message>
<xml_diff>
--- a/Project Course/Ideas.docx
+++ b/Project Course/Ideas.docx
@@ -139,1108 +139,6 @@
         </w:rPr>
         <w:t>A third-party provider who acts as an intermediate that handles delivery and pick-up</w:t>
       </w:r>
-    </w:p>
-    <w:p>
-      <w:pPr>
-        <w:pStyle w:val="ListParagraph"/>
-        <w:ind w:left="0"/>
-        <w:rPr>
-          <w:lang w:val="en-US"/>
-        </w:rPr>
-      </w:pPr>
-    </w:p>
-    <w:p>
-      <w:pPr>
-        <w:pStyle w:val="ListParagraph"/>
-        <w:numPr>
-          <w:ilvl w:val="0"/>
-          <w:numId w:val="1"/>
-        </w:numPr>
-        <w:rPr>
-          <w:lang w:val="en-US"/>
-        </w:rPr>
-      </w:pPr>
-      <w:r>
-        <w:rPr>
-          <w:lang w:val="en-US"/>
-        </w:rPr>
-        <w:t>E – code learning / Learning Applications</w:t>
-      </w:r>
-    </w:p>
-    <w:p>
-      <w:pPr>
-        <w:pStyle w:val="ListParagraph"/>
-        <w:numPr>
-          <w:ilvl w:val="1"/>
-          <w:numId w:val="1"/>
-        </w:numPr>
-        <w:rPr>
-          <w:lang w:val="en-US"/>
-        </w:rPr>
-      </w:pPr>
-      <w:r>
-        <w:rPr>
-          <w:lang w:val="en-US"/>
-        </w:rPr>
-        <w:t>All codes by me</w:t>
-      </w:r>
-    </w:p>
-    <w:p>
-      <w:pPr>
-        <w:rPr>
-          <w:lang w:val="en-US"/>
-        </w:rPr>
-      </w:pPr>
-    </w:p>
-    <w:p>
-      <w:pPr>
-        <w:pStyle w:val="ListParagraph"/>
-        <w:numPr>
-          <w:ilvl w:val="0"/>
-          <w:numId w:val="1"/>
-        </w:numPr>
-        <w:rPr>
-          <w:lang w:val="en-US"/>
-        </w:rPr>
-      </w:pPr>
-      <w:r>
-        <w:rPr>
-          <w:lang w:val="en-US"/>
-        </w:rPr>
-        <w:t>Budget Planner app</w:t>
-      </w:r>
-    </w:p>
-    <w:p>
-      <w:pPr>
-        <w:pStyle w:val="ListParagraph"/>
-        <w:numPr>
-          <w:ilvl w:val="0"/>
-          <w:numId w:val="1"/>
-        </w:numPr>
-        <w:rPr>
-          <w:lang w:val="en-US"/>
-        </w:rPr>
-      </w:pPr>
-      <w:r>
-        <w:rPr>
-          <w:lang w:val="en-US"/>
-        </w:rPr>
-        <w:t>Mood Monitoring app</w:t>
-      </w:r>
-    </w:p>
-    <w:p>
-      <w:pPr>
-        <w:pStyle w:val="ListParagraph"/>
-        <w:numPr>
-          <w:ilvl w:val="0"/>
-          <w:numId w:val="1"/>
-        </w:numPr>
-        <w:rPr>
-          <w:lang w:val="en-US"/>
-        </w:rPr>
-      </w:pPr>
-      <w:r>
-        <w:rPr>
-          <w:lang w:val="en-US"/>
-        </w:rPr>
-        <w:t>The wish-list app  / Personal Goal Tracking app</w:t>
-      </w:r>
-    </w:p>
-    <w:p>
-      <w:pPr>
-        <w:pStyle w:val="ListParagraph"/>
-        <w:numPr>
-          <w:ilvl w:val="0"/>
-          <w:numId w:val="1"/>
-        </w:numPr>
-        <w:rPr>
-          <w:lang w:val="en-US"/>
-        </w:rPr>
-      </w:pPr>
-      <w:r>
-        <w:rPr>
-          <w:lang w:val="en-US"/>
-        </w:rPr>
-        <w:t>Security App / Stay Safe App</w:t>
-      </w:r>
-    </w:p>
-    <w:p>
-      <w:pPr>
-        <w:pStyle w:val="ListParagraph"/>
-        <w:numPr>
-          <w:ilvl w:val="0"/>
-          <w:numId w:val="1"/>
-        </w:numPr>
-        <w:rPr>
-          <w:lang w:val="en-US"/>
-        </w:rPr>
-      </w:pPr>
-      <w:r>
-        <w:rPr>
-          <w:lang w:val="en-US"/>
-        </w:rPr>
-        <w:t>Note Taking app / Exam study app</w:t>
-      </w:r>
-    </w:p>
-    <w:p>
-      <w:pPr>
-        <w:pStyle w:val="ListParagraph"/>
-        <w:numPr>
-          <w:ilvl w:val="0"/>
-          <w:numId w:val="1"/>
-        </w:numPr>
-        <w:rPr>
-          <w:lang w:val="en-US"/>
-        </w:rPr>
-      </w:pPr>
-      <w:r>
-        <w:rPr>
-          <w:lang w:val="en-US"/>
-        </w:rPr>
-        <w:t>Productivity And Motivation App</w:t>
-      </w:r>
-      <w:r>
-        <w:rPr>
-          <w:lang w:val="en-US"/>
-        </w:rPr>
-        <w:t xml:space="preserve"> / time table manager app</w:t>
-      </w:r>
-    </w:p>
-    <w:p>
-      <w:pPr>
-        <w:pStyle w:val="ListParagraph"/>
-        <w:numPr>
-          <w:ilvl w:val="0"/>
-          <w:numId w:val="1"/>
-        </w:numPr>
-        <w:rPr>
-          <w:lang w:val="en-US"/>
-        </w:rPr>
-      </w:pPr>
-      <w:r>
-        <w:rPr>
-          <w:lang w:val="en-US"/>
-        </w:rPr>
-        <w:t xml:space="preserve">University </w:t>
-      </w:r>
-      <w:r>
-        <w:rPr>
-          <w:lang w:val="en-US"/>
-        </w:rPr>
-        <w:t>Students Communication</w:t>
-      </w:r>
-      <w:r>
-        <w:rPr>
-          <w:lang w:val="en-US"/>
-        </w:rPr>
-        <w:t>/</w:t>
-      </w:r>
-      <w:r>
-        <w:rPr>
-          <w:color w:val="FF0000"/>
-          <w:lang w:val="en-US"/>
-        </w:rPr>
-        <w:t>Management</w:t>
-      </w:r>
-      <w:r>
-        <w:rPr>
-          <w:lang w:val="en-US"/>
-        </w:rPr>
-        <w:t xml:space="preserve"> App</w:t>
-      </w:r>
-    </w:p>
-    <w:p>
-      <w:pPr>
-        <w:pStyle w:val="ListParagraph"/>
-        <w:rPr>
-          <w:lang w:val="en-US"/>
-        </w:rPr>
-      </w:pPr>
-    </w:p>
-    <w:p>
-      <w:pPr>
-        <w:pStyle w:val="ListParagraph"/>
-        <w:numPr>
-          <w:ilvl w:val="0"/>
-          <w:numId w:val="1"/>
-        </w:numPr>
-        <w:rPr>
-          <w:color w:val="FF0000"/>
-          <w:lang w:val="en-US"/>
-        </w:rPr>
-      </w:pPr>
-      <w:r>
-        <w:rPr>
-          <w:color w:val="FF0000"/>
-          <w:lang w:val="en-US"/>
-        </w:rPr>
-        <w:t>Travel planning app</w:t>
-      </w:r>
-      <w:r>
-        <w:rPr>
-          <w:color w:val="FF0000"/>
-          <w:lang w:val="en-US"/>
-        </w:rPr>
-        <w:t>/tourist helper</w:t>
-      </w:r>
-    </w:p>
-    <w:p>
-      <w:pPr>
-        <w:pStyle w:val="ListParagraph"/>
-        <w:numPr>
-          <w:ilvl w:val="0"/>
-          <w:numId w:val="4"/>
-        </w:numPr>
-        <w:rPr>
-          <w:color w:val="FF0000"/>
-          <w:lang w:val="en-US"/>
-        </w:rPr>
-      </w:pPr>
-      <w:r>
-        <w:rPr>
-          <w:color w:val="FF0000"/>
-          <w:lang w:val="en-US"/>
-        </w:rPr>
-        <w:t>Suggest place</w:t>
-      </w:r>
-      <w:r>
-        <w:rPr>
-          <w:color w:val="FF0000"/>
-          <w:lang w:val="en-US"/>
-        </w:rPr>
-        <w:t xml:space="preserve"> (inside </w:t>
-      </w:r>
-      <w:r>
-        <w:rPr>
-          <w:color w:val="FF0000"/>
-          <w:lang w:val="en-US"/>
-        </w:rPr>
-        <w:t>BD</w:t>
-      </w:r>
-      <w:r>
-        <w:rPr>
-          <w:color w:val="FF0000"/>
-          <w:lang w:val="en-US"/>
-        </w:rPr>
-        <w:t xml:space="preserve"> or </w:t>
-      </w:r>
-      <w:r>
-        <w:rPr>
-          <w:color w:val="FF0000"/>
-          <w:lang w:val="en-US"/>
-        </w:rPr>
-        <w:t xml:space="preserve">BD to </w:t>
-      </w:r>
-      <w:r>
-        <w:rPr>
-          <w:color w:val="FF0000"/>
-          <w:lang w:val="en-US"/>
-        </w:rPr>
-        <w:t>foreign countries)</w:t>
-      </w:r>
-    </w:p>
-    <w:p>
-      <w:pPr>
-        <w:pStyle w:val="ListParagraph"/>
-        <w:numPr>
-          <w:ilvl w:val="0"/>
-          <w:numId w:val="4"/>
-        </w:numPr>
-        <w:rPr>
-          <w:color w:val="FF0000"/>
-          <w:lang w:val="en-US"/>
-        </w:rPr>
-      </w:pPr>
-      <w:r>
-        <w:rPr>
-          <w:color w:val="FF0000"/>
-          <w:lang w:val="en-US"/>
-        </w:rPr>
-        <w:t>right season/time</w:t>
-      </w:r>
-    </w:p>
-    <w:p>
-      <w:pPr>
-        <w:pStyle w:val="ListParagraph"/>
-        <w:numPr>
-          <w:ilvl w:val="0"/>
-          <w:numId w:val="4"/>
-        </w:numPr>
-        <w:rPr>
-          <w:color w:val="FF0000"/>
-          <w:lang w:val="en-US"/>
-        </w:rPr>
-      </w:pPr>
-      <w:r>
-        <w:rPr>
-          <w:color w:val="FF0000"/>
-          <w:lang w:val="en-US"/>
-        </w:rPr>
-        <w:t>Road/direction from current place</w:t>
-      </w:r>
-    </w:p>
-    <w:p>
-      <w:pPr>
-        <w:pStyle w:val="ListParagraph"/>
-        <w:numPr>
-          <w:ilvl w:val="0"/>
-          <w:numId w:val="4"/>
-        </w:numPr>
-        <w:rPr>
-          <w:color w:val="FF0000"/>
-          <w:lang w:val="en-US"/>
-        </w:rPr>
-      </w:pPr>
-      <w:r>
-        <w:rPr>
-          <w:color w:val="FF0000"/>
-          <w:lang w:val="en-US"/>
-        </w:rPr>
-        <w:t>What to visit</w:t>
-      </w:r>
-      <w:r>
-        <w:rPr>
-          <w:color w:val="FF0000"/>
-          <w:lang w:val="en-US"/>
-        </w:rPr>
-        <w:t xml:space="preserve"> (special for what)</w:t>
-      </w:r>
-    </w:p>
-    <w:p>
-      <w:pPr>
-        <w:pStyle w:val="ListParagraph"/>
-        <w:numPr>
-          <w:ilvl w:val="0"/>
-          <w:numId w:val="4"/>
-        </w:numPr>
-        <w:rPr>
-          <w:color w:val="FF0000"/>
-          <w:lang w:val="en-US"/>
-        </w:rPr>
-      </w:pPr>
-      <w:r>
-        <w:rPr>
-          <w:color w:val="FF0000"/>
-          <w:lang w:val="en-US"/>
-        </w:rPr>
-        <w:t>What to buy (shopping suggestion)</w:t>
-      </w:r>
-    </w:p>
-    <w:p>
-      <w:pPr>
-        <w:pStyle w:val="ListParagraph"/>
-        <w:numPr>
-          <w:ilvl w:val="0"/>
-          <w:numId w:val="4"/>
-        </w:numPr>
-        <w:rPr>
-          <w:color w:val="FF0000"/>
-          <w:lang w:val="en-US"/>
-        </w:rPr>
-      </w:pPr>
-      <w:r>
-        <w:rPr>
-          <w:color w:val="FF0000"/>
-          <w:lang w:val="en-US"/>
-        </w:rPr>
-        <w:t>Hotel and restaurant</w:t>
-      </w:r>
-      <w:r>
-        <w:rPr>
-          <w:color w:val="FF0000"/>
-          <w:lang w:val="en-US"/>
-        </w:rPr>
-        <w:t xml:space="preserve"> (can pre book)</w:t>
-      </w:r>
-    </w:p>
-    <w:p>
-      <w:pPr>
-        <w:pStyle w:val="ListParagraph"/>
-        <w:numPr>
-          <w:ilvl w:val="0"/>
-          <w:numId w:val="4"/>
-        </w:numPr>
-        <w:rPr>
-          <w:color w:val="FF0000"/>
-          <w:lang w:val="en-US"/>
-        </w:rPr>
-      </w:pPr>
-      <w:r>
-        <w:rPr>
-          <w:color w:val="FF0000"/>
-          <w:lang w:val="en-US"/>
-        </w:rPr>
-        <w:t>Nearest hospital/clinic</w:t>
-      </w:r>
-      <w:r>
-        <w:rPr>
-          <w:color w:val="FF0000"/>
-          <w:lang w:val="en-US"/>
-        </w:rPr>
-        <w:t>/pharmacy</w:t>
-      </w:r>
-      <w:r>
-        <w:rPr>
-          <w:color w:val="FF0000"/>
-          <w:lang w:val="en-US"/>
-        </w:rPr>
-        <w:t xml:space="preserve"> for emergency</w:t>
-      </w:r>
-    </w:p>
-    <w:p>
-      <w:pPr>
-        <w:pStyle w:val="ListParagraph"/>
-        <w:numPr>
-          <w:ilvl w:val="0"/>
-          <w:numId w:val="4"/>
-        </w:numPr>
-        <w:rPr>
-          <w:color w:val="FF0000"/>
-          <w:lang w:val="en-US"/>
-        </w:rPr>
-      </w:pPr>
-      <w:r>
-        <w:rPr>
-          <w:color w:val="FF0000"/>
-          <w:lang w:val="en-US"/>
-        </w:rPr>
-        <w:t>V</w:t>
-      </w:r>
-      <w:r>
-        <w:rPr>
-          <w:color w:val="FF0000"/>
-          <w:lang w:val="en-US"/>
-        </w:rPr>
-        <w:t>ehicles</w:t>
-      </w:r>
-    </w:p>
-    <w:p>
-      <w:pPr>
-        <w:pStyle w:val="ListParagraph"/>
-        <w:numPr>
-          <w:ilvl w:val="0"/>
-          <w:numId w:val="4"/>
-        </w:numPr>
-        <w:rPr>
-          <w:color w:val="FF0000"/>
-          <w:lang w:val="en-US"/>
-        </w:rPr>
-      </w:pPr>
-      <w:r>
-        <w:rPr>
-          <w:color w:val="FF0000"/>
-          <w:lang w:val="en-US"/>
-        </w:rPr>
-        <w:t xml:space="preserve">Train bus plane ticket </w:t>
-      </w:r>
-    </w:p>
-    <w:p>
-      <w:pPr>
-        <w:pStyle w:val="ListParagraph"/>
-        <w:numPr>
-          <w:ilvl w:val="0"/>
-          <w:numId w:val="4"/>
-        </w:numPr>
-        <w:rPr>
-          <w:color w:val="FF0000"/>
-          <w:lang w:val="en-US"/>
-        </w:rPr>
-      </w:pPr>
-      <w:r>
-        <w:rPr>
-          <w:color w:val="FF0000"/>
-          <w:lang w:val="en-US"/>
-        </w:rPr>
-        <w:t xml:space="preserve">Passport / visa procedure </w:t>
-      </w:r>
-      <w:r>
-        <w:rPr>
-          <w:color w:val="FF0000"/>
-          <w:lang w:val="en-US"/>
-        </w:rPr>
-        <w:t>– what requirements</w:t>
-      </w:r>
-      <w:r>
-        <w:rPr>
-          <w:color w:val="FF0000"/>
-          <w:lang w:val="en-US"/>
-        </w:rPr>
-        <w:t xml:space="preserve"> </w:t>
-      </w:r>
-    </w:p>
-    <w:p>
-      <w:pPr>
-        <w:pStyle w:val="ListParagraph"/>
-        <w:numPr>
-          <w:ilvl w:val="0"/>
-          <w:numId w:val="4"/>
-        </w:numPr>
-        <w:rPr>
-          <w:color w:val="FF0000"/>
-          <w:lang w:val="en-US"/>
-        </w:rPr>
-      </w:pPr>
-      <w:r>
-        <w:rPr>
-          <w:color w:val="FF0000"/>
-          <w:lang w:val="en-US"/>
-        </w:rPr>
-        <w:t>What documents needed</w:t>
-      </w:r>
-    </w:p>
-    <w:p>
-      <w:pPr>
-        <w:pStyle w:val="ListParagraph"/>
-        <w:numPr>
-          <w:ilvl w:val="0"/>
-          <w:numId w:val="4"/>
-        </w:numPr>
-        <w:rPr>
-          <w:color w:val="FF0000"/>
-          <w:lang w:val="en-US"/>
-        </w:rPr>
-      </w:pPr>
-      <w:r>
-        <w:rPr>
-          <w:color w:val="FF0000"/>
-          <w:lang w:val="en-US"/>
-        </w:rPr>
-        <w:t>C</w:t>
-      </w:r>
-      <w:r>
-        <w:rPr>
-          <w:color w:val="FF0000"/>
-          <w:lang w:val="en-US"/>
-        </w:rPr>
-        <w:t>ost</w:t>
-      </w:r>
-    </w:p>
-    <w:p>
-      <w:pPr>
-        <w:pStyle w:val="ListParagraph"/>
-        <w:numPr>
-          <w:ilvl w:val="0"/>
-          <w:numId w:val="4"/>
-        </w:numPr>
-        <w:rPr>
-          <w:color w:val="FF0000"/>
-          <w:lang w:val="en-US"/>
-        </w:rPr>
-      </w:pPr>
-      <w:r>
-        <w:rPr>
-          <w:color w:val="FF0000"/>
-          <w:lang w:val="en-US"/>
-        </w:rPr>
-        <w:t>Travel insurance</w:t>
-      </w:r>
-    </w:p>
-    <w:p>
-      <w:pPr>
-        <w:pStyle w:val="ListParagraph"/>
-        <w:numPr>
-          <w:ilvl w:val="0"/>
-          <w:numId w:val="4"/>
-        </w:numPr>
-        <w:rPr>
-          <w:color w:val="FF0000"/>
-          <w:lang w:val="en-US"/>
-        </w:rPr>
-      </w:pPr>
-      <w:r>
-        <w:rPr>
-          <w:color w:val="FF0000"/>
-          <w:lang w:val="en-US"/>
-        </w:rPr>
-        <w:t>Extra suggestion provide</w:t>
-      </w:r>
-      <w:r>
-        <w:rPr>
-          <w:color w:val="FF0000"/>
-          <w:lang w:val="en-US"/>
-        </w:rPr>
-        <w:t xml:space="preserve"> </w:t>
-      </w:r>
-    </w:p>
-    <w:p>
-      <w:pPr>
-        <w:pStyle w:val="ListParagraph"/>
-        <w:numPr>
-          <w:ilvl w:val="0"/>
-          <w:numId w:val="4"/>
-        </w:numPr>
-        <w:rPr>
-          <w:color w:val="FF0000"/>
-          <w:lang w:val="en-US"/>
-        </w:rPr>
-      </w:pPr>
-      <w:r>
-        <w:rPr>
-          <w:color w:val="FF0000"/>
-          <w:lang w:val="en-US"/>
-        </w:rPr>
-        <w:t>How to reduce cost ..(know if student discount available)</w:t>
-      </w:r>
-    </w:p>
-    <w:p>
-      <w:pPr>
-        <w:pStyle w:val="ListParagraph"/>
-        <w:numPr>
-          <w:ilvl w:val="0"/>
-          <w:numId w:val="4"/>
-        </w:numPr>
-        <w:rPr>
-          <w:color w:val="FF0000"/>
-          <w:lang w:val="en-US"/>
-        </w:rPr>
-      </w:pPr>
-      <w:r>
-        <w:rPr>
-          <w:color w:val="FF0000"/>
-          <w:lang w:val="en-US"/>
-        </w:rPr>
-        <w:t xml:space="preserve">Current </w:t>
-      </w:r>
-      <w:r>
-        <w:rPr>
-          <w:color w:val="FF0000"/>
-          <w:lang w:val="en-US"/>
-        </w:rPr>
-        <w:t>Weather</w:t>
-      </w:r>
-      <w:r>
-        <w:rPr>
-          <w:color w:val="FF0000"/>
-          <w:lang w:val="en-US"/>
-        </w:rPr>
-        <w:t>/climate in general</w:t>
-      </w:r>
-    </w:p>
-    <w:p>
-      <w:pPr>
-        <w:pStyle w:val="ListParagraph"/>
-        <w:numPr>
-          <w:ilvl w:val="0"/>
-          <w:numId w:val="4"/>
-        </w:numPr>
-        <w:rPr>
-          <w:color w:val="FF0000"/>
-          <w:lang w:val="en-US"/>
-        </w:rPr>
-      </w:pPr>
-      <w:r>
-        <w:rPr>
-          <w:color w:val="FF0000"/>
-          <w:lang w:val="en-US"/>
-        </w:rPr>
-        <w:t>Local laws/how to behave</w:t>
-      </w:r>
-    </w:p>
-    <w:p>
-      <w:pPr>
-        <w:pStyle w:val="ListParagraph"/>
-        <w:numPr>
-          <w:ilvl w:val="0"/>
-          <w:numId w:val="4"/>
-        </w:numPr>
-        <w:rPr>
-          <w:color w:val="FF0000"/>
-          <w:lang w:val="en-US"/>
-        </w:rPr>
-      </w:pPr>
-      <w:r>
-        <w:rPr>
-          <w:color w:val="FF0000"/>
-          <w:lang w:val="en-US"/>
-        </w:rPr>
-        <w:t>Basic language suggestion (for emergency)</w:t>
-      </w:r>
-    </w:p>
-    <w:p>
-      <w:pPr>
-        <w:pStyle w:val="ListParagraph"/>
-        <w:numPr>
-          <w:ilvl w:val="0"/>
-          <w:numId w:val="4"/>
-        </w:numPr>
-        <w:rPr>
-          <w:color w:val="FF0000"/>
-          <w:lang w:val="en-US"/>
-        </w:rPr>
-      </w:pPr>
-      <w:r>
-        <w:rPr>
-          <w:color w:val="FF0000"/>
-          <w:lang w:val="en-US"/>
-        </w:rPr>
-        <w:t>Holiday package</w:t>
-      </w:r>
-    </w:p>
-    <w:p>
-      <w:pPr>
-        <w:pStyle w:val="ListParagraph"/>
-        <w:numPr>
-          <w:ilvl w:val="0"/>
-          <w:numId w:val="4"/>
-        </w:numPr>
-        <w:rPr>
-          <w:color w:val="FF0000"/>
-          <w:lang w:val="en-US"/>
-        </w:rPr>
-      </w:pPr>
-      <w:r>
-        <w:rPr>
-          <w:color w:val="FF0000"/>
-          <w:lang w:val="en-US"/>
-        </w:rPr>
-        <w:t>Local currency</w:t>
-      </w:r>
-    </w:p>
-    <w:p>
-      <w:pPr>
-        <w:pStyle w:val="ListParagraph"/>
-        <w:numPr>
-          <w:ilvl w:val="0"/>
-          <w:numId w:val="4"/>
-        </w:numPr>
-        <w:rPr>
-          <w:color w:val="FF0000"/>
-          <w:lang w:val="en-US"/>
-        </w:rPr>
-      </w:pPr>
-      <w:r>
-        <w:rPr>
-          <w:color w:val="FF0000"/>
-          <w:lang w:val="en-US"/>
-        </w:rPr>
-        <w:t>Required apps for specific country: (</w:t>
-      </w:r>
-      <w:r>
-        <w:rPr>
-          <w:b/>
-          <w:bCs/>
-          <w:color w:val="FF0000"/>
-          <w:lang w:val="en-US"/>
-        </w:rPr>
-        <w:t>facebook, google – not used by china</w:t>
-      </w:r>
-      <w:r>
-        <w:rPr>
-          <w:color w:val="FF0000"/>
-          <w:lang w:val="en-US"/>
-        </w:rPr>
-        <w:t>)</w:t>
-      </w:r>
-    </w:p>
-    <w:p>
-      <w:pPr>
-        <w:pStyle w:val="ListParagraph"/>
-        <w:numPr>
-          <w:ilvl w:val="0"/>
-          <w:numId w:val="1"/>
-        </w:numPr>
-        <w:rPr>
-          <w:color w:val="FF0000"/>
-          <w:lang w:val="en-US"/>
-        </w:rPr>
-      </w:pPr>
-      <w:r>
-        <w:rPr>
-          <w:color w:val="FF0000"/>
-          <w:lang w:val="en-US"/>
-        </w:rPr>
-        <w:t>Disaster management app</w:t>
-      </w:r>
-    </w:p>
-    <w:p>
-      <w:pPr>
-        <w:pStyle w:val="ListParagraph"/>
-        <w:numPr>
-          <w:ilvl w:val="0"/>
-          <w:numId w:val="4"/>
-        </w:numPr>
-        <w:rPr>
-          <w:color w:val="FF0000"/>
-          <w:lang w:val="en-US"/>
-        </w:rPr>
-      </w:pPr>
-      <w:r>
-        <w:rPr>
-          <w:color w:val="FF0000"/>
-          <w:lang w:val="en-US"/>
-        </w:rPr>
-        <w:t>Natural disasters commonly occur in BD</w:t>
-      </w:r>
-      <w:r>
-        <w:rPr>
-          <w:color w:val="FF0000"/>
-          <w:lang w:val="en-US"/>
-        </w:rPr>
-        <w:t>, fire disasters</w:t>
-      </w:r>
-    </w:p>
-    <w:p>
-      <w:pPr>
-        <w:pStyle w:val="ListParagraph"/>
-        <w:numPr>
-          <w:ilvl w:val="0"/>
-          <w:numId w:val="4"/>
-        </w:numPr>
-        <w:rPr>
-          <w:color w:val="FF0000"/>
-          <w:lang w:val="en-US"/>
-        </w:rPr>
-      </w:pPr>
-      <w:r>
-        <w:rPr>
-          <w:color w:val="FF0000"/>
-          <w:lang w:val="en-US"/>
-        </w:rPr>
-        <w:t>Weather forecast (possibility of natural disaster) by sms</w:t>
-      </w:r>
-    </w:p>
-    <w:p>
-      <w:pPr>
-        <w:pStyle w:val="ListParagraph"/>
-        <w:numPr>
-          <w:ilvl w:val="0"/>
-          <w:numId w:val="4"/>
-        </w:numPr>
-        <w:rPr>
-          <w:color w:val="FF0000"/>
-          <w:lang w:val="en-US"/>
-        </w:rPr>
-      </w:pPr>
-      <w:r>
-        <w:rPr>
-          <w:rFonts w:ascii="Nirmala UI" w:hAnsi="Nirmala UI" w:cs="Nirmala UI"/>
-          <w:color w:val="FF0000"/>
-          <w:lang w:val="en-US"/>
-        </w:rPr>
-        <w:t xml:space="preserve">Suggest Nearest আশ্রয়কেন্দ্র </w:t>
-      </w:r>
-    </w:p>
-    <w:p>
-      <w:pPr>
-        <w:pStyle w:val="ListParagraph"/>
-        <w:numPr>
-          <w:ilvl w:val="0"/>
-          <w:numId w:val="4"/>
-        </w:numPr>
-        <w:rPr>
-          <w:color w:val="FF0000"/>
-          <w:lang w:val="en-US"/>
-        </w:rPr>
-      </w:pPr>
-      <w:r>
-        <w:rPr>
-          <w:color w:val="FF0000"/>
-          <w:lang w:val="en-US"/>
-        </w:rPr>
-        <w:t>To Do before</w:t>
-      </w:r>
-      <w:r>
-        <w:rPr>
-          <w:color w:val="FF0000"/>
-          <w:lang w:val="en-US"/>
-        </w:rPr>
-        <w:t xml:space="preserve"> – </w:t>
-      </w:r>
-    </w:p>
-    <w:p>
-      <w:pPr>
-        <w:pStyle w:val="ListParagraph"/>
-        <w:numPr>
-          <w:ilvl w:val="0"/>
-          <w:numId w:val="4"/>
-        </w:numPr>
-        <w:rPr>
-          <w:color w:val="FF0000"/>
-          <w:lang w:val="en-US"/>
-        </w:rPr>
-      </w:pPr>
-      <w:r>
-        <w:rPr>
-          <w:color w:val="FF0000"/>
-          <w:lang w:val="en-US"/>
-        </w:rPr>
-        <w:t>Emergency management plan</w:t>
-      </w:r>
-    </w:p>
-    <w:p>
-      <w:pPr>
-        <w:pStyle w:val="ListParagraph"/>
-        <w:numPr>
-          <w:ilvl w:val="0"/>
-          <w:numId w:val="4"/>
-        </w:numPr>
-        <w:rPr>
-          <w:color w:val="FF0000"/>
-          <w:lang w:val="en-US"/>
-        </w:rPr>
-      </w:pPr>
-      <w:r>
-        <w:rPr>
-          <w:color w:val="FF0000"/>
-          <w:lang w:val="en-US"/>
-        </w:rPr>
-        <w:lastRenderedPageBreak/>
-        <w:t>To do during disaster</w:t>
-      </w:r>
-    </w:p>
-    <w:p>
-      <w:pPr>
-        <w:pStyle w:val="ListParagraph"/>
-        <w:numPr>
-          <w:ilvl w:val="0"/>
-          <w:numId w:val="4"/>
-        </w:numPr>
-        <w:rPr>
-          <w:color w:val="FF0000"/>
-          <w:lang w:val="en-US"/>
-        </w:rPr>
-      </w:pPr>
-      <w:r>
-        <w:rPr>
-          <w:color w:val="FF0000"/>
-          <w:lang w:val="en-US"/>
-        </w:rPr>
-        <w:t>Fire service provide</w:t>
-      </w:r>
-    </w:p>
-    <w:p>
-      <w:pPr>
-        <w:pStyle w:val="ListParagraph"/>
-        <w:numPr>
-          <w:ilvl w:val="0"/>
-          <w:numId w:val="4"/>
-        </w:numPr>
-        <w:rPr>
-          <w:color w:val="FF0000"/>
-          <w:lang w:val="en-US"/>
-        </w:rPr>
-      </w:pPr>
-      <w:r>
-        <w:rPr>
-          <w:color w:val="FF0000"/>
-          <w:lang w:val="en-US"/>
-        </w:rPr>
-        <w:t>First aid kit</w:t>
-      </w:r>
-    </w:p>
-    <w:p>
-      <w:pPr>
-        <w:pStyle w:val="ListParagraph"/>
-        <w:numPr>
-          <w:ilvl w:val="0"/>
-          <w:numId w:val="4"/>
-        </w:numPr>
-        <w:rPr>
-          <w:color w:val="FF0000"/>
-          <w:lang w:val="en-US"/>
-        </w:rPr>
-      </w:pPr>
-      <w:r>
-        <w:rPr>
-          <w:color w:val="FF0000"/>
-          <w:lang w:val="en-US"/>
-        </w:rPr>
-        <w:t>Doctor</w:t>
-      </w:r>
-      <w:r>
-        <w:rPr>
-          <w:color w:val="FF0000"/>
-          <w:lang w:val="en-US"/>
-        </w:rPr>
-        <w:t>, send to nearest hospital</w:t>
-      </w:r>
-    </w:p>
-    <w:p>
-      <w:pPr>
-        <w:pStyle w:val="ListParagraph"/>
-        <w:numPr>
-          <w:ilvl w:val="0"/>
-          <w:numId w:val="4"/>
-        </w:numPr>
-        <w:rPr>
-          <w:color w:val="FF0000"/>
-          <w:lang w:val="en-US"/>
-        </w:rPr>
-      </w:pPr>
-      <w:r>
-        <w:rPr>
-          <w:color w:val="FF0000"/>
-          <w:lang w:val="en-US"/>
-        </w:rPr>
-        <w:t>Volunteer</w:t>
-      </w:r>
-    </w:p>
-    <w:p>
-      <w:pPr>
-        <w:pStyle w:val="ListParagraph"/>
-        <w:numPr>
-          <w:ilvl w:val="0"/>
-          <w:numId w:val="4"/>
-        </w:numPr>
-        <w:rPr>
-          <w:color w:val="FF0000"/>
-          <w:lang w:val="en-US"/>
-        </w:rPr>
-      </w:pPr>
-      <w:r>
-        <w:rPr>
-          <w:color w:val="FF0000"/>
-          <w:lang w:val="en-US"/>
-        </w:rPr>
-        <w:t>To do after</w:t>
-      </w:r>
-    </w:p>
-    <w:p>
-      <w:pPr>
-        <w:pStyle w:val="ListParagraph"/>
-        <w:numPr>
-          <w:ilvl w:val="0"/>
-          <w:numId w:val="4"/>
-        </w:numPr>
-        <w:rPr>
-          <w:color w:val="FF0000"/>
-          <w:lang w:val="en-US"/>
-        </w:rPr>
-      </w:pPr>
-      <w:r>
-        <w:rPr>
-          <w:color w:val="FF0000"/>
-          <w:lang w:val="en-US"/>
-        </w:rPr>
-        <w:t>Blood donation</w:t>
-      </w:r>
-    </w:p>
-    <w:p>
-      <w:pPr>
-        <w:pStyle w:val="ListParagraph"/>
-        <w:numPr>
-          <w:ilvl w:val="0"/>
-          <w:numId w:val="4"/>
-        </w:numPr>
-        <w:rPr>
-          <w:color w:val="FF0000"/>
-          <w:lang w:val="en-US"/>
-        </w:rPr>
-      </w:pPr>
-      <w:r>
-        <w:rPr>
-          <w:color w:val="FF0000"/>
-          <w:lang w:val="en-US"/>
-        </w:rPr>
-        <w:t xml:space="preserve">Send money, build fund for Rehabilitation, provide food, saline, medicine </w:t>
-      </w:r>
-    </w:p>
-    <w:p>
-      <w:pPr>
-        <w:rPr>
-          <w:lang w:val="en-US"/>
-        </w:rPr>
-      </w:pPr>
     </w:p>
     <w:sectPr>
       <w:pgSz w:w="12240" w:h="15840"/>

</xml_diff>